<commit_message>
Updated readme's and more
</commit_message>
<xml_diff>
--- a/10993B/10993B_GithubUserGuideforMCTs.docx
+++ b/10993B/10993B_GithubUserGuideforMCTs.docx
@@ -69,7 +69,6 @@
       <w:r>
         <w:t xml:space="preserve">, such as </w:t>
       </w:r>
-      <w:bookmarkStart w:id="0" w:name="_GoBack"/>
       <w:r>
         <w:rPr>
           <w:i/>
@@ -100,7 +99,6 @@
         </w:rPr>
         <w:t>Integrating On-Premises Identity Infrastructure with Microsoft Azure</w:t>
       </w:r>
-      <w:bookmarkEnd w:id="0"/>
       <w:r>
         <w:t>,</w:t>
       </w:r>
@@ -308,15 +306,7 @@
         <w:t>l</w:t>
       </w:r>
       <w:r>
-        <w:t xml:space="preserve">ab steps as part of an ongoing class will require them to access yet another UI as part of the course, contributing to a confusing experience for the student. An explanation to the student regarding why they </w:t>
-      </w:r>
-      <w:proofErr w:type="gramStart"/>
-      <w:r>
-        <w:t>are</w:t>
-      </w:r>
-      <w:proofErr w:type="gramEnd"/>
-      <w:r>
-        <w:t xml:space="preserve"> receiving separate </w:t>
+        <w:t xml:space="preserve">ab steps as part of an ongoing class will require them to access yet another UI as part of the course, contributing to a confusing experience for the student. An explanation to the student regarding why they are receiving separate </w:t>
       </w:r>
       <w:r>
         <w:t>l</w:t>
@@ -1001,10 +991,10 @@
         <w:pStyle w:val="Heading2"/>
         <w:ind w:left="0"/>
       </w:pPr>
-      <w:bookmarkStart w:id="1" w:name="quickstart"/>
-      <w:bookmarkStart w:id="2" w:name="overview-microsoft-learnings-github-solu"/>
+      <w:bookmarkStart w:id="0" w:name="quickstart"/>
+      <w:bookmarkStart w:id="1" w:name="overview-microsoft-learnings-github-solu"/>
+      <w:bookmarkEnd w:id="0"/>
       <w:bookmarkEnd w:id="1"/>
-      <w:bookmarkEnd w:id="2"/>
       <w:r>
         <w:t xml:space="preserve">Overview </w:t>
       </w:r>
@@ -1202,7 +1192,7 @@
         <w:t xml:space="preserve">Windows </w:t>
       </w:r>
       <w:r>
-        <w:t>PowerShell Community Extensions 3.2.0</w:t>
+        <w:t>PowerShell Community Extensions</w:t>
       </w:r>
     </w:p>
     <w:p>
@@ -1361,7 +1351,19 @@
           <w:rPr>
             <w:rStyle w:val="Hyperlink"/>
           </w:rPr>
-          <w:t>https://guides.github.com/activities/hello-world/</w:t>
+          <w:t>https://guides.github.com</w:t>
+        </w:r>
+        <w:r>
+          <w:rPr>
+            <w:rStyle w:val="Hyperlink"/>
+          </w:rPr>
+          <w:t>/</w:t>
+        </w:r>
+        <w:r>
+          <w:rPr>
+            <w:rStyle w:val="Hyperlink"/>
+          </w:rPr>
+          <w:t>activities/hello-world/</w:t>
         </w:r>
       </w:hyperlink>
       <w:r>
@@ -1376,10 +1378,10 @@
         <w:pStyle w:val="Heading2"/>
         <w:ind w:left="0"/>
       </w:pPr>
-      <w:bookmarkStart w:id="3" w:name="terminology"/>
-      <w:bookmarkStart w:id="4" w:name="prerequisites"/>
+      <w:bookmarkStart w:id="2" w:name="terminology"/>
+      <w:bookmarkStart w:id="3" w:name="prerequisites"/>
+      <w:bookmarkEnd w:id="2"/>
       <w:bookmarkEnd w:id="3"/>
-      <w:bookmarkEnd w:id="4"/>
       <w:r>
         <w:lastRenderedPageBreak/>
         <w:t>Prerequisites</w:t>
@@ -1406,8 +1408,9 @@
       <w:pPr>
         <w:pStyle w:val="Heading3"/>
       </w:pPr>
-      <w:bookmarkStart w:id="5" w:name="signing-up-for-a-github-account"/>
-      <w:bookmarkEnd w:id="5"/>
+      <w:bookmarkStart w:id="4" w:name="signing-up-for-a-github-account"/>
+      <w:bookmarkStart w:id="5" w:name="_Hlk530949191"/>
+      <w:bookmarkEnd w:id="4"/>
       <w:r>
         <w:t xml:space="preserve">Signing up for a </w:t>
       </w:r>
@@ -1505,7 +1508,7 @@
         <w:rPr>
           <w:b/>
         </w:rPr>
-        <w:t>Pick a username</w:t>
+        <w:t>Username</w:t>
       </w:r>
       <w:r>
         <w:t xml:space="preserve"> text box, enter a unique user name.</w:t>
@@ -1522,7 +1525,7 @@
         <w:rPr>
           <w:b/>
         </w:rPr>
-        <w:t>Your email address</w:t>
+        <w:t>Email</w:t>
       </w:r>
       <w:r>
         <w:t xml:space="preserve"> text box, enter your </w:t>
@@ -1542,10 +1545,13 @@
         <w:t xml:space="preserve">In the </w:t>
       </w:r>
       <w:r>
-        <w:rPr>
-          <w:b/>
-        </w:rPr>
-        <w:t>Create a password</w:t>
+        <w:t>P</w:t>
+      </w:r>
+      <w:r>
+        <w:rPr>
+          <w:b/>
+        </w:rPr>
+        <w:t>assword</w:t>
       </w:r>
       <w:r>
         <w:t xml:space="preserve"> text box, enter a password that meets </w:t>
@@ -1585,37 +1591,28 @@
         <w:pStyle w:val="Compact"/>
       </w:pPr>
       <w:r>
-        <w:t xml:space="preserve">In the </w:t>
-      </w:r>
-      <w:r>
-        <w:rPr>
-          <w:b/>
-        </w:rPr>
-        <w:t xml:space="preserve">Welcome to </w:t>
-      </w:r>
-      <w:r>
-        <w:rPr>
-          <w:b/>
-        </w:rPr>
-        <w:t>GitHub</w:t>
-      </w:r>
-      <w:r>
-        <w:t xml:space="preserve"> page, make sure that </w:t>
-      </w:r>
-      <w:r>
-        <w:rPr>
-          <w:b/>
-        </w:rPr>
-        <w:t>Unlimited public repositories for free</w:t>
-      </w:r>
-      <w:r>
-        <w:t xml:space="preserve"> </w:t>
-      </w:r>
-      <w:r>
-        <w:t xml:space="preserve">check box </w:t>
-      </w:r>
-      <w:r>
-        <w:t>is selected.</w:t>
+        <w:t xml:space="preserve">On the </w:t>
+      </w:r>
+      <w:r>
+        <w:rPr>
+          <w:b/>
+        </w:rPr>
+        <w:t>Join GitHub</w:t>
+      </w:r>
+      <w:r>
+        <w:t xml:space="preserve"> page, </w:t>
+      </w:r>
+      <w:r>
+        <w:t xml:space="preserve">select </w:t>
+      </w:r>
+      <w:r>
+        <w:rPr>
+          <w:b/>
+        </w:rPr>
+        <w:t>Create an account</w:t>
+      </w:r>
+      <w:r>
+        <w:t>.</w:t>
       </w:r>
     </w:p>
     <w:p>
@@ -1623,13 +1620,60 @@
         <w:pStyle w:val="Compact"/>
       </w:pPr>
       <w:r>
-        <w:t xml:space="preserve">Click </w:t>
-      </w:r>
-      <w:r>
-        <w:rPr>
-          <w:b/>
-        </w:rPr>
-        <w:t>Finish sign up</w:t>
+        <w:t xml:space="preserve">Verify that </w:t>
+      </w:r>
+      <w:r>
+        <w:rPr>
+          <w:b/>
+        </w:rPr>
+        <w:t>Free</w:t>
+      </w:r>
+      <w:r>
+        <w:t xml:space="preserve"> is selected and select </w:t>
+      </w:r>
+      <w:r>
+        <w:rPr>
+          <w:b/>
+        </w:rPr>
+        <w:t>Continue</w:t>
+      </w:r>
+      <w:r>
+        <w:t>.</w:t>
+      </w:r>
+    </w:p>
+    <w:p>
+      <w:pPr>
+        <w:pStyle w:val="Compact"/>
+      </w:pPr>
+      <w:r>
+        <w:t xml:space="preserve">On the Welcome to GitHub page, complete the form and select </w:t>
+      </w:r>
+      <w:r>
+        <w:rPr>
+          <w:b/>
+        </w:rPr>
+        <w:t>Submit</w:t>
+      </w:r>
+      <w:r>
+        <w:t xml:space="preserve"> or select </w:t>
+      </w:r>
+      <w:r>
+        <w:rPr>
+          <w:b/>
+        </w:rPr>
+        <w:t>skip th</w:t>
+      </w:r>
+      <w:r>
+        <w:rPr>
+          <w:b/>
+        </w:rPr>
+        <w:t>is</w:t>
+      </w:r>
+      <w:r>
+        <w:rPr>
+          <w:b/>
+        </w:rPr>
+        <w:t xml:space="preserve"> step</w:t>
       </w:r>
       <w:r>
         <w:t>.</w:t>
@@ -1878,6 +1922,7 @@
         <w:pStyle w:val="Heading3"/>
       </w:pPr>
       <w:bookmarkStart w:id="9" w:name="installing-pandox-1.13.2"/>
+      <w:bookmarkEnd w:id="5"/>
       <w:bookmarkEnd w:id="9"/>
       <w:r>
         <w:t xml:space="preserve">Installing </w:t>
@@ -2059,7 +2104,10 @@
         <w:pStyle w:val="Compact"/>
       </w:pPr>
       <w:r>
-        <w:t xml:space="preserve">Click </w:t>
+        <w:t>Select</w:t>
+      </w:r>
+      <w:r>
+        <w:t xml:space="preserve"> </w:t>
       </w:r>
       <w:r>
         <w:rPr>
@@ -2233,7 +2281,7 @@
         <w:t>Community</w:t>
       </w:r>
       <w:r>
-        <w:t xml:space="preserve"> Extensions 3.2.0</w:t>
+        <w:t xml:space="preserve"> Extensions</w:t>
       </w:r>
     </w:p>
     <w:p>
@@ -2253,19 +2301,7 @@
         <w:t>-</w:t>
       </w:r>
       <w:r>
-        <w:t xml:space="preserve">source project that extends Windows PowerShell with scripts, cmdlets, functions, and other features. PSCX </w:t>
-      </w:r>
-      <w:r>
-        <w:t xml:space="preserve">version </w:t>
-      </w:r>
-      <w:r>
-        <w:t xml:space="preserve">3.2.0 is the most current (as of 6/16/2016) </w:t>
-      </w:r>
-      <w:r>
-        <w:t xml:space="preserve">PSCX </w:t>
-      </w:r>
-      <w:r>
-        <w:t xml:space="preserve">version. </w:t>
+        <w:t xml:space="preserve">source project that extends Windows PowerShell with scripts, cmdlets, functions, and other features. </w:t>
       </w:r>
       <w:r>
         <w:t xml:space="preserve">You use </w:t>
@@ -2300,7 +2336,7 @@
         <w:pStyle w:val="BodyText"/>
       </w:pPr>
       <w:r>
-        <w:t>To install PSCX 3.2.0, perform the following steps:</w:t>
+        <w:t>To install PSCX, perform the following steps:</w:t>
       </w:r>
     </w:p>
     <w:p>
@@ -2314,15 +2350,10 @@
       <w:bookmarkStart w:id="12" w:name="to-install-pscx-3.2.0"/>
       <w:bookmarkEnd w:id="12"/>
       <w:r>
-        <w:t xml:space="preserve">In your browser, navigate to </w:t>
-      </w:r>
-      <w:hyperlink r:id="rId14">
-        <w:r>
-          <w:t>http://pscx.codeplex.com/releases</w:t>
-        </w:r>
-      </w:hyperlink>
-      <w:r>
-        <w:t>.</w:t>
+        <w:t>Open Windows PowerShell as an administrator</w:t>
+      </w:r>
+      <w:r>
+        <w:t xml:space="preserve">. </w:t>
       </w:r>
     </w:p>
     <w:p>
@@ -2330,25 +2361,16 @@
         <w:pStyle w:val="Compact"/>
       </w:pPr>
       <w:r>
-        <w:t xml:space="preserve">Under </w:t>
-      </w:r>
-      <w:r>
-        <w:rPr>
-          <w:b/>
-        </w:rPr>
-        <w:t>RECOMMENDED DOWNLOAD</w:t>
-      </w:r>
-      <w:r>
-        <w:t xml:space="preserve">, click </w:t>
-      </w:r>
-      <w:r>
-        <w:rPr>
-          <w:b/>
-        </w:rPr>
-        <w:t>Pscx-3.2.0.msi</w:t>
-      </w:r>
-      <w:r>
-        <w:t>.</w:t>
+        <w:t>In the script window enter the following command and press enter:</w:t>
+      </w:r>
+    </w:p>
+    <w:p>
+      <w:pPr>
+        <w:pStyle w:val="BlockQuote"/>
+        <w:ind w:left="1200"/>
+      </w:pPr>
+      <w:r>
+        <w:t>Install-module PSCX</w:t>
       </w:r>
     </w:p>
     <w:p>
@@ -2356,141 +2378,16 @@
         <w:pStyle w:val="Compact"/>
       </w:pPr>
       <w:r>
-        <w:t xml:space="preserve">When the </w:t>
-      </w:r>
-      <w:r>
-        <w:rPr>
-          <w:b/>
-        </w:rPr>
-        <w:t>Pscx-3.2.0.msi</w:t>
-      </w:r>
-      <w:r>
-        <w:t xml:space="preserve"> file has downloaded, double-click the file to start the setup</w:t>
-      </w:r>
-      <w:r>
-        <w:t>,</w:t>
-      </w:r>
-      <w:r>
-        <w:t xml:space="preserve"> or click </w:t>
-      </w:r>
-      <w:r>
-        <w:rPr>
-          <w:b/>
-        </w:rPr>
-        <w:t>Run</w:t>
-      </w:r>
-      <w:r>
-        <w:t xml:space="preserve"> if </w:t>
-      </w:r>
-      <w:r>
-        <w:t>you receive a prompt from Internet Explorer</w:t>
-      </w:r>
-      <w:r>
-        <w:t>.</w:t>
-      </w:r>
-    </w:p>
-    <w:p>
-      <w:pPr>
-        <w:pStyle w:val="Compact"/>
-      </w:pPr>
-      <w:r>
-        <w:t xml:space="preserve">In the </w:t>
-      </w:r>
-      <w:r>
-        <w:rPr>
-          <w:b/>
-        </w:rPr>
-        <w:t>PowerShell Community Extensions 3.2.0 Setup</w:t>
-      </w:r>
-      <w:r>
-        <w:t xml:space="preserve"> dialog</w:t>
-      </w:r>
-      <w:r>
-        <w:t xml:space="preserve"> box</w:t>
-      </w:r>
-      <w:r>
-        <w:t xml:space="preserve">, review the License Agreement, select </w:t>
-      </w:r>
-      <w:r>
-        <w:rPr>
-          <w:b/>
-        </w:rPr>
-        <w:t xml:space="preserve">I accept the terms in the License </w:t>
-      </w:r>
-      <w:proofErr w:type="spellStart"/>
-      <w:r>
-        <w:rPr>
-          <w:b/>
-        </w:rPr>
-        <w:t>Agreeement</w:t>
-      </w:r>
-      <w:proofErr w:type="spellEnd"/>
-      <w:r>
-        <w:t xml:space="preserve">, and </w:t>
-      </w:r>
-      <w:r>
-        <w:t xml:space="preserve">then </w:t>
-      </w:r>
-      <w:r>
-        <w:t xml:space="preserve">click </w:t>
-      </w:r>
-      <w:r>
-        <w:rPr>
-          <w:b/>
-        </w:rPr>
-        <w:t>Install</w:t>
-      </w:r>
-      <w:r>
-        <w:t>.</w:t>
-      </w:r>
-    </w:p>
-    <w:p>
-      <w:pPr>
-        <w:pStyle w:val="Compact"/>
-      </w:pPr>
-      <w:r>
-        <w:t>I</w:t>
-      </w:r>
-      <w:r>
-        <w:t xml:space="preserve">f the </w:t>
-      </w:r>
-      <w:r>
-        <w:rPr>
-          <w:b/>
-        </w:rPr>
-        <w:t>User Account Control</w:t>
-      </w:r>
-      <w:r>
-        <w:t xml:space="preserve"> dialog</w:t>
-      </w:r>
-      <w:r>
-        <w:t xml:space="preserve"> box appears, </w:t>
-      </w:r>
-      <w:r>
-        <w:t xml:space="preserve">click </w:t>
+        <w:t>If prompted that you are installing a module from an untrusted repository</w:t>
+      </w:r>
+      <w:r>
+        <w:t xml:space="preserve">, select </w:t>
       </w:r>
       <w:r>
         <w:rPr>
           <w:b/>
         </w:rPr>
         <w:t>Yes</w:t>
-      </w:r>
-      <w:r>
-        <w:t>.</w:t>
-      </w:r>
-    </w:p>
-    <w:p>
-      <w:pPr>
-        <w:pStyle w:val="Compact"/>
-      </w:pPr>
-      <w:r>
-        <w:t xml:space="preserve">Click </w:t>
-      </w:r>
-      <w:r>
-        <w:rPr>
-          <w:b/>
-        </w:rPr>
-        <w:t>Finish</w:t>
       </w:r>
       <w:r>
         <w:t>.</w:t>
@@ -2765,7 +2662,7 @@
       <w:r>
         <w:t xml:space="preserve">must </w:t>
       </w:r>
-      <w:hyperlink r:id="rId15">
+      <w:hyperlink r:id="rId14">
         <w:r>
           <w:t>clone</w:t>
         </w:r>
@@ -2837,16 +2734,12 @@
         <w:t>course number</w:t>
       </w:r>
       <w:r>
-        <w:t xml:space="preserve">. </w:t>
-      </w:r>
-      <w:r>
-        <w:lastRenderedPageBreak/>
-        <w:t xml:space="preserve">You also can browse </w:t>
+        <w:t xml:space="preserve">. You also can browse </w:t>
       </w:r>
       <w:r>
         <w:t xml:space="preserve">through the repos under the </w:t>
       </w:r>
-      <w:hyperlink r:id="rId16">
+      <w:hyperlink r:id="rId15">
         <w:r>
           <w:t>Microsoft Learning organization</w:t>
         </w:r>
@@ -2863,7 +2756,7 @@
       <w:r>
         <w:t xml:space="preserve"> The Microsoft Learning page on GitHub is located at </w:t>
       </w:r>
-      <w:hyperlink r:id="rId17" w:history="1">
+      <w:hyperlink r:id="rId16" w:history="1">
         <w:r>
           <w:rPr>
             <w:rStyle w:val="Hyperlink"/>
@@ -2882,6 +2775,7 @@
       <w:bookmarkStart w:id="15" w:name="to-clone-the-course-repo-to-your-local-m"/>
       <w:bookmarkEnd w:id="15"/>
       <w:r>
+        <w:lastRenderedPageBreak/>
         <w:t xml:space="preserve">To clone the </w:t>
       </w:r>
       <w:r>
@@ -3224,7 +3118,7 @@
       <w:r>
         <w:t xml:space="preserve"> at </w:t>
       </w:r>
-      <w:hyperlink r:id="rId18" w:history="1">
+      <w:hyperlink r:id="rId17" w:history="1">
         <w:r>
           <w:rPr>
             <w:rStyle w:val="Hyperlink"/>
@@ -3585,7 +3479,6 @@
         <w:pStyle w:val="Compact"/>
       </w:pPr>
       <w:r>
-        <w:lastRenderedPageBreak/>
         <w:t xml:space="preserve">When you receive the </w:t>
       </w:r>
       <w:r>
@@ -3616,6 +3509,7 @@
         <w:rPr>
           <w:b/>
         </w:rPr>
+        <w:lastRenderedPageBreak/>
         <w:t>Note:</w:t>
       </w:r>
       <w:r>
@@ -3690,8 +3584,23 @@
         <w:rPr>
           <w:b/>
         </w:rPr>
-        <w:t>**lab_instructions-v__version__.zip**</w:t>
-      </w:r>
+        <w:t>lab_instructions-v</w:t>
+      </w:r>
+      <w:r>
+        <w:rPr>
+          <w:b/>
+          <w:i/>
+        </w:rPr>
+        <w:t>version</w:t>
+      </w:r>
+      <w:r>
+        <w:rPr>
+          <w:b/>
+        </w:rPr>
+        <w:t>.zip</w:t>
+      </w:r>
+      <w:bookmarkStart w:id="18" w:name="_GoBack"/>
+      <w:bookmarkEnd w:id="18"/>
       <w:r>
         <w:t>.</w:t>
       </w:r>
@@ -3756,7 +3665,7 @@
       <w:r>
         <w:t xml:space="preserve"> prompt, you can change the </w:t>
       </w:r>
-      <w:hyperlink r:id="rId19">
+      <w:hyperlink r:id="rId18">
         <w:r>
           <w:rPr>
             <w:b/>
@@ -3803,8 +3712,8 @@
       <w:pPr>
         <w:pStyle w:val="Heading4"/>
       </w:pPr>
-      <w:bookmarkStart w:id="18" w:name="to-print-the-lab-files"/>
-      <w:bookmarkEnd w:id="18"/>
+      <w:bookmarkStart w:id="19" w:name="to-print-the-lab-files"/>
+      <w:bookmarkEnd w:id="19"/>
       <w:r>
         <w:t>To print the lab files</w:t>
       </w:r>
@@ -3835,8 +3744,8 @@
         <w:pStyle w:val="Heading2"/>
         <w:ind w:left="0"/>
       </w:pPr>
-      <w:bookmarkStart w:id="19" w:name="receiving-update-notifications-suggestin"/>
-      <w:bookmarkEnd w:id="19"/>
+      <w:bookmarkStart w:id="20" w:name="receiving-update-notifications-suggestin"/>
+      <w:bookmarkEnd w:id="20"/>
       <w:r>
         <w:t>Receiving update notifications, suggesting changes, and collaborating on projects</w:t>
       </w:r>
@@ -4166,50 +4075,50 @@
         <w:pStyle w:val="Heading3"/>
         <w:ind w:left="0"/>
       </w:pPr>
-      <w:bookmarkStart w:id="20" w:name="watching-a-repo"/>
-      <w:bookmarkEnd w:id="20"/>
+      <w:bookmarkStart w:id="21" w:name="watching-a-repo"/>
+      <w:bookmarkEnd w:id="21"/>
+      <w:r>
+        <w:t>Watching a repo</w:t>
+      </w:r>
+    </w:p>
+    <w:p>
+      <w:pPr>
+        <w:ind w:left="0"/>
+      </w:pPr>
+      <w:r>
+        <w:t xml:space="preserve">The simplest way to make sure you know about any changes to a repo is to </w:t>
+      </w:r>
+      <w:r>
+        <w:rPr>
+          <w:b/>
+        </w:rPr>
+        <w:t xml:space="preserve">watch </w:t>
+      </w:r>
+      <w:r>
+        <w:t>it</w:t>
+      </w:r>
+      <w:r>
+        <w:t xml:space="preserve">. You can do that, even if you </w:t>
+      </w:r>
+      <w:r>
+        <w:t xml:space="preserve">do not clone a </w:t>
+      </w:r>
+      <w:r>
+        <w:t>local copy</w:t>
+      </w:r>
+      <w:r>
+        <w:t xml:space="preserve"> of the repo</w:t>
+      </w:r>
+      <w:r>
+        <w:t>.</w:t>
+      </w:r>
+    </w:p>
+    <w:p>
+      <w:pPr>
+        <w:ind w:left="0"/>
+      </w:pPr>
       <w:r>
         <w:lastRenderedPageBreak/>
-        <w:t>Watching a repo</w:t>
-      </w:r>
-    </w:p>
-    <w:p>
-      <w:pPr>
-        <w:ind w:left="0"/>
-      </w:pPr>
-      <w:r>
-        <w:t xml:space="preserve">The simplest way to make sure you know about any changes to a repo is to </w:t>
-      </w:r>
-      <w:r>
-        <w:rPr>
-          <w:b/>
-        </w:rPr>
-        <w:t xml:space="preserve">watch </w:t>
-      </w:r>
-      <w:r>
-        <w:t>it</w:t>
-      </w:r>
-      <w:r>
-        <w:t xml:space="preserve">. You can do that, even if you </w:t>
-      </w:r>
-      <w:r>
-        <w:t xml:space="preserve">do not clone a </w:t>
-      </w:r>
-      <w:r>
-        <w:t>local copy</w:t>
-      </w:r>
-      <w:r>
-        <w:t xml:space="preserve"> of the repo</w:t>
-      </w:r>
-      <w:r>
-        <w:t>.</w:t>
-      </w:r>
-    </w:p>
-    <w:p>
-      <w:pPr>
-        <w:ind w:left="0"/>
-      </w:pPr>
-      <w:r>
         <w:t>To watch a repo, perform the following steps:</w:t>
       </w:r>
     </w:p>
@@ -4221,8 +4130,8 @@
           <w:numId w:val="18"/>
         </w:numPr>
       </w:pPr>
-      <w:bookmarkStart w:id="21" w:name="to-watch-a-repository"/>
-      <w:bookmarkEnd w:id="21"/>
+      <w:bookmarkStart w:id="22" w:name="to-watch-a-repository"/>
+      <w:bookmarkEnd w:id="22"/>
       <w:r>
         <w:t xml:space="preserve">In Internet Explorer, navigate to the repo on </w:t>
       </w:r>
@@ -4294,8 +4203,8 @@
           <w:numId w:val="19"/>
         </w:numPr>
       </w:pPr>
-      <w:bookmarkStart w:id="22" w:name="to-unwatch-a-repository"/>
-      <w:bookmarkEnd w:id="22"/>
+      <w:bookmarkStart w:id="23" w:name="to-unwatch-a-repository"/>
+      <w:bookmarkEnd w:id="23"/>
       <w:r>
         <w:t xml:space="preserve">In Internet Explorer, navigate to the repo on </w:t>
       </w:r>
@@ -4422,8 +4331,8 @@
         <w:pStyle w:val="Heading3"/>
         <w:ind w:left="0"/>
       </w:pPr>
-      <w:bookmarkStart w:id="23" w:name="suggesting-changes-and-collaborating-on-"/>
-      <w:bookmarkEnd w:id="23"/>
+      <w:bookmarkStart w:id="24" w:name="suggesting-changes-and-collaborating-on-"/>
+      <w:bookmarkEnd w:id="24"/>
       <w:r>
         <w:t>Suggesting changes and collaborating on a repo</w:t>
       </w:r>
@@ -4683,8 +4592,8 @@
       <w:pPr>
         <w:pStyle w:val="Heading4"/>
       </w:pPr>
-      <w:bookmarkStart w:id="24" w:name="to-create-a-repo-branch"/>
-      <w:bookmarkEnd w:id="24"/>
+      <w:bookmarkStart w:id="25" w:name="to-create-a-repo-branch"/>
+      <w:bookmarkEnd w:id="25"/>
       <w:r>
         <w:t xml:space="preserve">To create a repo </w:t>
       </w:r>
@@ -4717,14 +4626,12 @@
       <w:r>
         <w:t xml:space="preserve">Click </w:t>
       </w:r>
-      <w:proofErr w:type="gramStart"/>
       <w:r>
         <w:rPr>
           <w:b/>
         </w:rPr>
         <w:t>Branch :</w:t>
       </w:r>
-      <w:proofErr w:type="gramEnd"/>
       <w:r>
         <w:rPr>
           <w:b/>
@@ -4866,10 +4773,9 @@
       <w:pPr>
         <w:pStyle w:val="Heading4"/>
       </w:pPr>
-      <w:bookmarkStart w:id="25" w:name="to-delete-a-repo-branch"/>
-      <w:bookmarkEnd w:id="25"/>
-      <w:r>
-        <w:lastRenderedPageBreak/>
+      <w:bookmarkStart w:id="26" w:name="to-delete-a-repo-branch"/>
+      <w:bookmarkEnd w:id="26"/>
+      <w:r>
         <w:t xml:space="preserve">To delete a repo </w:t>
       </w:r>
       <w:r>
@@ -4933,6 +4839,7 @@
         <w:pStyle w:val="Compact"/>
       </w:pPr>
       <w:r>
+        <w:lastRenderedPageBreak/>
         <w:t xml:space="preserve">On the </w:t>
       </w:r>
       <w:r>
@@ -5017,8 +4924,8 @@
       <w:pPr>
         <w:pStyle w:val="Heading4"/>
       </w:pPr>
-      <w:bookmarkStart w:id="26" w:name="to-commit-changes-using-github-desktop"/>
-      <w:bookmarkEnd w:id="26"/>
+      <w:bookmarkStart w:id="27" w:name="to-commit-changes-using-github-desktop"/>
+      <w:bookmarkEnd w:id="27"/>
       <w:r>
         <w:t xml:space="preserve">To commit changes </w:t>
       </w:r>
@@ -5182,8 +5089,8 @@
       <w:pPr>
         <w:pStyle w:val="Heading4"/>
       </w:pPr>
-      <w:bookmarkStart w:id="27" w:name="to-edit-files-and-commit-changes-in-the-"/>
-      <w:bookmarkEnd w:id="27"/>
+      <w:bookmarkStart w:id="28" w:name="to-edit-files-and-commit-changes-in-the-"/>
+      <w:bookmarkEnd w:id="28"/>
       <w:r>
         <w:t>To edit files and commit changes in the online repo</w:t>
       </w:r>
@@ -5348,8 +5255,8 @@
       <w:pPr>
         <w:pStyle w:val="Heading4"/>
       </w:pPr>
-      <w:bookmarkStart w:id="28" w:name="to-create-a-pull-request"/>
-      <w:bookmarkEnd w:id="28"/>
+      <w:bookmarkStart w:id="29" w:name="to-create-a-pull-request"/>
+      <w:bookmarkEnd w:id="29"/>
       <w:r>
         <w:t>To create a pull request</w:t>
       </w:r>
@@ -5389,7 +5296,6 @@
         <w:t xml:space="preserve">Click </w:t>
       </w:r>
       <w:proofErr w:type="spellStart"/>
-      <w:proofErr w:type="gramStart"/>
       <w:r>
         <w:rPr>
           <w:b/>
@@ -5404,7 +5310,6 @@
         <w:t>branchname</w:t>
       </w:r>
       <w:proofErr w:type="spellEnd"/>
-      <w:proofErr w:type="gramEnd"/>
       <w:r>
         <w:t xml:space="preserve">, and </w:t>
       </w:r>
@@ -5566,8 +5471,8 @@
       <w:pPr>
         <w:pStyle w:val="Heading4"/>
       </w:pPr>
-      <w:bookmarkStart w:id="29" w:name="to-review-and-comment-on-a-pull-request"/>
-      <w:bookmarkEnd w:id="29"/>
+      <w:bookmarkStart w:id="30" w:name="to-review-and-comment-on-a-pull-request"/>
+      <w:bookmarkEnd w:id="30"/>
       <w:r>
         <w:t>To review and comment on a pull request</w:t>
       </w:r>
@@ -5607,6 +5512,81 @@
         <w:pStyle w:val="Compact"/>
       </w:pPr>
       <w:r>
+        <w:t xml:space="preserve">Click </w:t>
+      </w:r>
+      <w:r>
+        <w:rPr>
+          <w:b/>
+        </w:rPr>
+        <w:t xml:space="preserve">Pull requests </w:t>
+      </w:r>
+      <w:r>
+        <w:rPr>
+          <w:b/>
+          <w:i/>
+        </w:rPr>
+        <w:t>n</w:t>
+      </w:r>
+      <w:r>
+        <w:t xml:space="preserve">, where </w:t>
+      </w:r>
+      <w:r>
+        <w:rPr>
+          <w:b/>
+          <w:i/>
+        </w:rPr>
+        <w:t>n</w:t>
+      </w:r>
+      <w:r>
+        <w:t xml:space="preserve"> is the number of active pull requests.</w:t>
+      </w:r>
+    </w:p>
+    <w:p>
+      <w:pPr>
+        <w:pStyle w:val="Compact"/>
+      </w:pPr>
+      <w:r>
+        <w:t xml:space="preserve">Select the pull request </w:t>
+      </w:r>
+      <w:r>
+        <w:t xml:space="preserve">that </w:t>
+      </w:r>
+      <w:r>
+        <w:t>you want to review</w:t>
+      </w:r>
+      <w:r>
+        <w:t xml:space="preserve">, and then on the </w:t>
+      </w:r>
+      <w:r>
+        <w:rPr>
+          <w:b/>
+        </w:rPr>
+        <w:t>Write</w:t>
+      </w:r>
+      <w:r>
+        <w:t xml:space="preserve"> tab, in the </w:t>
+      </w:r>
+      <w:r>
+        <w:rPr>
+          <w:b/>
+        </w:rPr>
+        <w:t>Leave a comment</w:t>
+      </w:r>
+      <w:r>
+        <w:t xml:space="preserve"> text box, </w:t>
+      </w:r>
+      <w:r>
+        <w:t xml:space="preserve">input </w:t>
+      </w:r>
+      <w:r>
+        <w:t>your comment.</w:t>
+      </w:r>
+    </w:p>
+    <w:p>
+      <w:pPr>
+        <w:pStyle w:val="Compact"/>
+      </w:pPr>
+      <w:r>
         <w:lastRenderedPageBreak/>
         <w:t xml:space="preserve">Click </w:t>
       </w:r>
@@ -5614,81 +5594,6 @@
         <w:rPr>
           <w:b/>
         </w:rPr>
-        <w:t xml:space="preserve">Pull requests </w:t>
-      </w:r>
-      <w:r>
-        <w:rPr>
-          <w:b/>
-          <w:i/>
-        </w:rPr>
-        <w:t>n</w:t>
-      </w:r>
-      <w:r>
-        <w:t xml:space="preserve">, where </w:t>
-      </w:r>
-      <w:r>
-        <w:rPr>
-          <w:b/>
-          <w:i/>
-        </w:rPr>
-        <w:t>n</w:t>
-      </w:r>
-      <w:r>
-        <w:t xml:space="preserve"> is the number of active pull requests.</w:t>
-      </w:r>
-    </w:p>
-    <w:p>
-      <w:pPr>
-        <w:pStyle w:val="Compact"/>
-      </w:pPr>
-      <w:r>
-        <w:t xml:space="preserve">Select the pull request </w:t>
-      </w:r>
-      <w:r>
-        <w:t xml:space="preserve">that </w:t>
-      </w:r>
-      <w:r>
-        <w:t>you want to review</w:t>
-      </w:r>
-      <w:r>
-        <w:t xml:space="preserve">, and then on the </w:t>
-      </w:r>
-      <w:r>
-        <w:rPr>
-          <w:b/>
-        </w:rPr>
-        <w:t>Write</w:t>
-      </w:r>
-      <w:r>
-        <w:t xml:space="preserve"> tab, in the </w:t>
-      </w:r>
-      <w:r>
-        <w:rPr>
-          <w:b/>
-        </w:rPr>
-        <w:t>Leave a comment</w:t>
-      </w:r>
-      <w:r>
-        <w:t xml:space="preserve"> text box, </w:t>
-      </w:r>
-      <w:r>
-        <w:t xml:space="preserve">input </w:t>
-      </w:r>
-      <w:r>
-        <w:t>your comment.</w:t>
-      </w:r>
-    </w:p>
-    <w:p>
-      <w:pPr>
-        <w:pStyle w:val="Compact"/>
-      </w:pPr>
-      <w:r>
-        <w:t xml:space="preserve">Click </w:t>
-      </w:r>
-      <w:r>
-        <w:rPr>
-          <w:b/>
-        </w:rPr>
         <w:t>Comment</w:t>
       </w:r>
       <w:r>
@@ -5699,8 +5604,8 @@
       <w:pPr>
         <w:pStyle w:val="Heading4"/>
       </w:pPr>
-      <w:bookmarkStart w:id="30" w:name="to-review-and-comment-on-a-commit"/>
-      <w:bookmarkEnd w:id="30"/>
+      <w:bookmarkStart w:id="31" w:name="to-review-and-comment-on-a-commit"/>
+      <w:bookmarkEnd w:id="31"/>
       <w:r>
         <w:t>To review and comment on a commit</w:t>
       </w:r>
@@ -5958,8 +5863,8 @@
       <w:pPr>
         <w:pStyle w:val="Heading4"/>
       </w:pPr>
-      <w:bookmarkStart w:id="31" w:name="to-submit-an-issue"/>
-      <w:bookmarkEnd w:id="31"/>
+      <w:bookmarkStart w:id="32" w:name="to-submit-an-issue"/>
+      <w:bookmarkEnd w:id="32"/>
       <w:r>
         <w:t>To submit an Issue</w:t>
       </w:r>
@@ -6073,8 +5978,8 @@
       <w:pPr>
         <w:pStyle w:val="Heading4"/>
       </w:pPr>
-      <w:bookmarkStart w:id="32" w:name="to-review-and-comment-on-an-existing-iss"/>
-      <w:bookmarkEnd w:id="32"/>
+      <w:bookmarkStart w:id="33" w:name="to-review-and-comment-on-an-existing-iss"/>
+      <w:bookmarkEnd w:id="33"/>
       <w:r>
         <w:t>To review and comment on an existing issue</w:t>
       </w:r>
@@ -6259,8 +6164,8 @@
       <w:pPr>
         <w:pStyle w:val="Heading4"/>
       </w:pPr>
-      <w:bookmarkStart w:id="33" w:name="to-mention-a-github-user-in-a-comment"/>
-      <w:bookmarkEnd w:id="33"/>
+      <w:bookmarkStart w:id="34" w:name="to-mention-a-github-user-in-a-comment"/>
+      <w:bookmarkEnd w:id="34"/>
       <w:r>
         <w:t xml:space="preserve">To mention a </w:t>
       </w:r>
@@ -6395,12 +6300,12 @@
       </w:r>
     </w:p>
     <w:sectPr>
-      <w:headerReference w:type="even" r:id="rId20"/>
-      <w:headerReference w:type="default" r:id="rId21"/>
-      <w:footerReference w:type="even" r:id="rId22"/>
-      <w:footerReference w:type="default" r:id="rId23"/>
-      <w:headerReference w:type="first" r:id="rId24"/>
-      <w:footerReference w:type="first" r:id="rId25"/>
+      <w:headerReference w:type="even" r:id="rId19"/>
+      <w:headerReference w:type="default" r:id="rId20"/>
+      <w:footerReference w:type="even" r:id="rId21"/>
+      <w:footerReference w:type="default" r:id="rId22"/>
+      <w:headerReference w:type="first" r:id="rId23"/>
+      <w:footerReference w:type="first" r:id="rId24"/>
       <w:pgSz w:w="12240" w:h="15840"/>
       <w:pgMar w:top="1440" w:right="1440" w:bottom="1440" w:left="1440" w:header="720" w:footer="720" w:gutter="0"/>
       <w:cols w:space="720"/>
@@ -9334,6 +9239,7 @@
   <w:style w:type="character" w:default="1" w:styleId="DefaultParagraphFont">
     <w:name w:val="Default Paragraph Font"/>
     <w:uiPriority w:val="1"/>
+    <w:semiHidden/>
     <w:unhideWhenUsed/>
   </w:style>
   <w:style w:type="table" w:default="1" w:styleId="TableNormal">
@@ -10946,7 +10852,7 @@
 </file>
 
 <file path=customXml/itemProps1.xml><?xml version="1.0" encoding="utf-8"?>
-<ds:datastoreItem xmlns:ds="http://schemas.openxmlformats.org/officeDocument/2006/customXml" ds:itemID="{9213C3CA-F4E0-4430-A1D9-592CF94ABAD7}">
+<ds:datastoreItem xmlns:ds="http://schemas.openxmlformats.org/officeDocument/2006/customXml" ds:itemID="{D815A23D-7495-47A5-9281-137DDCFE349F}">
   <ds:schemaRefs>
     <ds:schemaRef ds:uri="http://schemas.openxmlformats.org/officeDocument/2006/bibliography"/>
   </ds:schemaRefs>

</xml_diff>